<commit_message>
update the RAD file
</commit_message>
<xml_diff>
--- a/Documents/RAD/swen301_TeamButtercup_RAD.docx
+++ b/Documents/RAD/swen301_TeamButtercup_RAD.docx
@@ -826,7 +826,7 @@
       <w:pPr>
         <w:pStyle w:val="1"/>
         <w:contextualSpacing w:val="0"/>
-        <w:jc w:val="both"/>
+        <w:jc w:val="center"/>
       </w:pPr>
       <w:bookmarkStart w:id="2" w:name="_jyxpdhsyrovg" w:colFirst="0" w:colLast="0"/>
       <w:bookmarkEnd w:id="2"/>
@@ -836,21 +836,28 @@
           <w:lang w:val="en-US"/>
         </w:rPr>
         <w:drawing>
-          <wp:inline distT="114300" distB="114300" distL="114300" distR="114300">
-            <wp:extent cx="5795963" cy="6972300"/>
+          <wp:inline distT="0" distB="0" distL="0" distR="0">
+            <wp:extent cx="5184251" cy="7297476"/>
             <wp:effectExtent l="0" t="0" r="0" b="0"/>
-            <wp:docPr id="2" name="image03.png"/>
-            <wp:cNvGraphicFramePr/>
+            <wp:docPr id="1" name="图片 1"/>
+            <wp:cNvGraphicFramePr>
+              <a:graphicFrameLocks xmlns:a="http://schemas.openxmlformats.org/drawingml/2006/main" noChangeAspect="1"/>
+            </wp:cNvGraphicFramePr>
             <a:graphic xmlns:a="http://schemas.openxmlformats.org/drawingml/2006/main">
               <a:graphicData uri="http://schemas.openxmlformats.org/drawingml/2006/picture">
                 <pic:pic xmlns:pic="http://schemas.openxmlformats.org/drawingml/2006/picture">
                   <pic:nvPicPr>
-                    <pic:cNvPr id="0" name="image03.png"/>
-                    <pic:cNvPicPr preferRelativeResize="0"/>
+                    <pic:cNvPr id="1" name="17948676_10202837180327430_1519670882_o_副本.png"/>
+                    <pic:cNvPicPr/>
                   </pic:nvPicPr>
                   <pic:blipFill>
-                    <a:blip r:embed="rId9"/>
-                    <a:srcRect l="33653" t="14205"/>
+                    <a:blip r:embed="rId9">
+                      <a:extLst>
+                        <a:ext uri="{28A0092B-C50C-407E-A947-70E740481C1C}">
+                          <a14:useLocalDpi xmlns:a14="http://schemas.microsoft.com/office/drawing/2010/main" val="0"/>
+                        </a:ext>
+                      </a:extLst>
+                    </a:blip>
                     <a:stretch>
                       <a:fillRect/>
                     </a:stretch>
@@ -858,12 +865,11 @@
                   <pic:spPr>
                     <a:xfrm>
                       <a:off x="0" y="0"/>
-                      <a:ext cx="5795963" cy="6972300"/>
+                      <a:ext cx="5211225" cy="7335445"/>
                     </a:xfrm>
                     <a:prstGeom prst="rect">
                       <a:avLst/>
                     </a:prstGeom>
-                    <a:ln/>
                   </pic:spPr>
                 </pic:pic>
               </a:graphicData>
@@ -871,11 +877,8 @@
           </wp:inline>
         </w:drawing>
       </w:r>
-    </w:p>
-    <w:p>
-      <w:pPr>
-        <w:jc w:val="both"/>
-      </w:pPr>
+      <w:bookmarkStart w:id="3" w:name="_GoBack"/>
+      <w:bookmarkEnd w:id="3"/>
       <w:r>
         <w:br w:type="page"/>
       </w:r>
@@ -898,8 +901,8 @@
           <w:lang w:val="en-US" w:eastAsia="en-US"/>
         </w:rPr>
       </w:pPr>
-      <w:bookmarkStart w:id="3" w:name="_tuka5drfvnx1" w:colFirst="0" w:colLast="0"/>
-      <w:bookmarkEnd w:id="3"/>
+      <w:bookmarkStart w:id="4" w:name="_tuka5drfvnx1" w:colFirst="0" w:colLast="0"/>
+      <w:bookmarkEnd w:id="4"/>
       <w:r>
         <w:rPr>
           <w:rFonts w:asciiTheme="majorHAnsi" w:eastAsiaTheme="majorEastAsia" w:hAnsiTheme="majorHAnsi" w:cstheme="majorBidi"/>
@@ -925,8 +928,8 @@
           <w:i/>
         </w:rPr>
       </w:pPr>
-      <w:bookmarkStart w:id="4" w:name="_1lzazdnlsa9v" w:colFirst="0" w:colLast="0"/>
-      <w:bookmarkEnd w:id="4"/>
+      <w:bookmarkStart w:id="5" w:name="_1lzazdnlsa9v" w:colFirst="0" w:colLast="0"/>
+      <w:bookmarkEnd w:id="5"/>
       <w:r>
         <w:rPr>
           <w:b/>
@@ -952,8 +955,8 @@
           <w:szCs w:val="30"/>
         </w:rPr>
       </w:pPr>
-      <w:bookmarkStart w:id="5" w:name="_tedvmtrnrt5f" w:colFirst="0" w:colLast="0"/>
-      <w:bookmarkEnd w:id="5"/>
+      <w:bookmarkStart w:id="6" w:name="_tedvmtrnrt5f" w:colFirst="0" w:colLast="0"/>
+      <w:bookmarkEnd w:id="6"/>
       <w:r>
         <w:rPr>
           <w:sz w:val="30"/>
@@ -1018,8 +1021,8 @@
           <w:szCs w:val="30"/>
         </w:rPr>
       </w:pPr>
-      <w:bookmarkStart w:id="6" w:name="_7vfx6nn4vaum" w:colFirst="0" w:colLast="0"/>
-      <w:bookmarkEnd w:id="6"/>
+      <w:bookmarkStart w:id="7" w:name="_7vfx6nn4vaum" w:colFirst="0" w:colLast="0"/>
+      <w:bookmarkEnd w:id="7"/>
       <w:r>
         <w:rPr>
           <w:sz w:val="30"/>
@@ -1094,8 +1097,8 @@
           <w:szCs w:val="30"/>
         </w:rPr>
       </w:pPr>
-      <w:bookmarkStart w:id="7" w:name="_g005fmlej7xj" w:colFirst="0" w:colLast="0"/>
-      <w:bookmarkEnd w:id="7"/>
+      <w:bookmarkStart w:id="8" w:name="_g005fmlej7xj" w:colFirst="0" w:colLast="0"/>
+      <w:bookmarkEnd w:id="8"/>
       <w:r>
         <w:rPr>
           <w:sz w:val="30"/>
@@ -1133,8 +1136,8 @@
           <w:szCs w:val="30"/>
         </w:rPr>
       </w:pPr>
-      <w:bookmarkStart w:id="8" w:name="_16jgq7jft3vv" w:colFirst="0" w:colLast="0"/>
-      <w:bookmarkEnd w:id="8"/>
+      <w:bookmarkStart w:id="9" w:name="_16jgq7jft3vv" w:colFirst="0" w:colLast="0"/>
+      <w:bookmarkEnd w:id="9"/>
       <w:r>
         <w:rPr>
           <w:sz w:val="30"/>
@@ -1213,8 +1216,8 @@
         <w:contextualSpacing w:val="0"/>
         <w:jc w:val="both"/>
       </w:pPr>
-      <w:bookmarkStart w:id="9" w:name="_vpxf2pm08jar" w:colFirst="0" w:colLast="0"/>
-      <w:bookmarkEnd w:id="9"/>
+      <w:bookmarkStart w:id="10" w:name="_vpxf2pm08jar" w:colFirst="0" w:colLast="0"/>
+      <w:bookmarkEnd w:id="10"/>
       <w:r>
         <w:rPr>
           <w:sz w:val="30"/>
@@ -1305,8 +1308,6 @@
         </w:rPr>
         <w:t>.</w:t>
       </w:r>
-      <w:bookmarkStart w:id="10" w:name="_GoBack"/>
-      <w:bookmarkEnd w:id="10"/>
     </w:p>
     <w:p>
       <w:pPr>
@@ -14655,7 +14656,7 @@
 </file>
 
 <file path=customXml/itemProps1.xml><?xml version="1.0" encoding="utf-8"?>
-<ds:datastoreItem xmlns:ds="http://schemas.openxmlformats.org/officeDocument/2006/customXml" ds:itemID="{6B5719F5-28FF-406D-9EE9-74940B0BCD69}">
+<ds:datastoreItem xmlns:ds="http://schemas.openxmlformats.org/officeDocument/2006/customXml" ds:itemID="{14EDF280-E74A-4028-8347-2A92B28D6178}">
   <ds:schemaRefs>
     <ds:schemaRef ds:uri="http://schemas.openxmlformats.org/officeDocument/2006/bibliography"/>
   </ds:schemaRefs>

</xml_diff>